<commit_message>
made insert dummy data more explict and added more to the project description
</commit_message>
<xml_diff>
--- a/Project Description.docx
+++ b/Project Description.docx
@@ -638,6 +638,14 @@
           <w:sz w:val="24"/>
           <w:szCs w:val="24"/>
         </w:rPr>
+        <w:t>,</w:t>
+      </w:r>
+      <w:r>
+        <w:rPr>
+          <w:rFonts w:ascii="Times New Roman" w:hAnsi="Times New Roman" w:cs="Times New Roman"/>
+          <w:sz w:val="24"/>
+          <w:szCs w:val="24"/>
+        </w:rPr>
         <w:t xml:space="preserve"> this is just a Boolean flag</w:t>
       </w:r>
       <w:r>
@@ -873,63 +881,23 @@
           <w:sz w:val="24"/>
           <w:szCs w:val="24"/>
         </w:rPr>
-        <w:t xml:space="preserve"> Oftentimes, </w:t>
-      </w:r>
-      <w:r>
-        <w:rPr>
-          <w:rFonts w:ascii="Times New Roman" w:hAnsi="Times New Roman" w:cs="Times New Roman"/>
-          <w:sz w:val="24"/>
-          <w:szCs w:val="24"/>
-        </w:rPr>
-        <w:t>guests</w:t>
-      </w:r>
-      <w:r>
-        <w:rPr>
-          <w:rFonts w:ascii="Times New Roman" w:hAnsi="Times New Roman" w:cs="Times New Roman"/>
-          <w:sz w:val="24"/>
-          <w:szCs w:val="24"/>
-        </w:rPr>
-        <w:t xml:space="preserve"> are liable to buy </w:t>
-      </w:r>
-      <w:r>
-        <w:rPr>
-          <w:rFonts w:ascii="Times New Roman" w:hAnsi="Times New Roman" w:cs="Times New Roman"/>
-          <w:sz w:val="24"/>
-          <w:szCs w:val="24"/>
-        </w:rPr>
-        <w:t xml:space="preserve">the </w:t>
-      </w:r>
-      <w:r>
-        <w:rPr>
-          <w:rFonts w:ascii="Times New Roman" w:hAnsi="Times New Roman" w:cs="Times New Roman"/>
-          <w:sz w:val="24"/>
-          <w:szCs w:val="24"/>
-        </w:rPr>
-        <w:t xml:space="preserve">host the </w:t>
-      </w:r>
-      <w:r>
-        <w:rPr>
-          <w:rFonts w:ascii="Times New Roman" w:hAnsi="Times New Roman" w:cs="Times New Roman"/>
-          <w:sz w:val="24"/>
-          <w:szCs w:val="24"/>
-        </w:rPr>
-        <w:t>undesirable</w:t>
-      </w:r>
-      <w:r>
-        <w:rPr>
-          <w:rFonts w:ascii="Times New Roman" w:hAnsi="Times New Roman" w:cs="Times New Roman"/>
-          <w:sz w:val="24"/>
-          <w:szCs w:val="24"/>
-        </w:rPr>
-        <w:t xml:space="preserve"> present</w:t>
-      </w:r>
-      <w:r>
-        <w:rPr>
-          <w:rFonts w:ascii="Times New Roman" w:hAnsi="Times New Roman" w:cs="Times New Roman"/>
-          <w:sz w:val="24"/>
-          <w:szCs w:val="24"/>
-        </w:rPr>
-        <w:t xml:space="preserve">s or duplicate </w:t>
+        <w:t>Another advantage of this application is that its users would be</w:t>
+      </w:r>
+      <w:r>
+        <w:rPr>
+          <w:rFonts w:ascii="Times New Roman" w:hAnsi="Times New Roman" w:cs="Times New Roman"/>
+          <w:sz w:val="24"/>
+          <w:szCs w:val="24"/>
+        </w:rPr>
+        <w:t xml:space="preserve"> able to add items </w:t>
+      </w:r>
+      <w:r>
+        <w:rPr>
+          <w:rFonts w:ascii="Times New Roman" w:hAnsi="Times New Roman" w:cs="Times New Roman"/>
+          <w:sz w:val="24"/>
+          <w:szCs w:val="24"/>
+        </w:rPr>
+        <w:t xml:space="preserve">at </w:t>
       </w:r>
       <w:r>
         <w:rPr>
@@ -938,15 +906,39 @@
           <w:szCs w:val="24"/>
         </w:rPr>
         <w:lastRenderedPageBreak/>
-        <w:t>gifts</w:t>
-      </w:r>
-      <w:r>
-        <w:rPr>
-          <w:rFonts w:ascii="Times New Roman" w:hAnsi="Times New Roman" w:cs="Times New Roman"/>
-          <w:sz w:val="24"/>
-          <w:szCs w:val="24"/>
-        </w:rPr>
-        <w:t>.</w:t>
+        <w:t>any time or pla</w:t>
+      </w:r>
+      <w:r>
+        <w:rPr>
+          <w:rFonts w:ascii="Times New Roman" w:hAnsi="Times New Roman" w:cs="Times New Roman"/>
+          <w:sz w:val="24"/>
+          <w:szCs w:val="24"/>
+        </w:rPr>
+        <w:t xml:space="preserve">ce </w:t>
+      </w:r>
+      <w:r>
+        <w:rPr>
+          <w:rFonts w:ascii="Times New Roman" w:hAnsi="Times New Roman" w:cs="Times New Roman"/>
+          <w:sz w:val="24"/>
+          <w:szCs w:val="24"/>
+        </w:rPr>
+        <w:t>via the</w:t>
+      </w:r>
+      <w:r>
+        <w:rPr>
+          <w:rFonts w:ascii="Times New Roman" w:hAnsi="Times New Roman" w:cs="Times New Roman"/>
+          <w:sz w:val="24"/>
+          <w:szCs w:val="24"/>
+        </w:rPr>
+        <w:t xml:space="preserve"> internet</w:t>
+      </w:r>
+      <w:r>
+        <w:rPr>
+          <w:rFonts w:ascii="Times New Roman" w:hAnsi="Times New Roman" w:cs="Times New Roman"/>
+          <w:sz w:val="24"/>
+          <w:szCs w:val="24"/>
+        </w:rPr>
+        <w:t xml:space="preserve"> on a mobile web application that can make use of the Android bar code scanner. </w:t>
       </w:r>
       <w:r>
         <w:rPr>
@@ -962,6 +954,46 @@
           <w:sz w:val="24"/>
           <w:szCs w:val="24"/>
         </w:rPr>
+        <w:t xml:space="preserve"> Previous g</w:t>
+      </w:r>
+      <w:r>
+        <w:rPr>
+          <w:rFonts w:ascii="Times New Roman" w:hAnsi="Times New Roman" w:cs="Times New Roman"/>
+          <w:sz w:val="24"/>
+          <w:szCs w:val="24"/>
+        </w:rPr>
+        <w:t xml:space="preserve">ift registration systems exist to help guest shop for people’s events and parties, but they do not usually show what gifts have already been purchased. </w:t>
+      </w:r>
+      <w:r>
+        <w:rPr>
+          <w:rFonts w:ascii="Times New Roman" w:hAnsi="Times New Roman" w:cs="Times New Roman"/>
+          <w:sz w:val="24"/>
+          <w:szCs w:val="24"/>
+        </w:rPr>
+        <w:t xml:space="preserve">As </w:t>
+      </w:r>
+      <w:r>
+        <w:rPr>
+          <w:rFonts w:ascii="Times New Roman" w:hAnsi="Times New Roman" w:cs="Times New Roman"/>
+          <w:sz w:val="24"/>
+          <w:szCs w:val="24"/>
+        </w:rPr>
+        <w:t>guests are liable to buy the host the undesirable presents or duplicate gifts</w:t>
+      </w:r>
+      <w:r>
+        <w:rPr>
+          <w:rFonts w:ascii="Times New Roman" w:hAnsi="Times New Roman" w:cs="Times New Roman"/>
+          <w:sz w:val="24"/>
+          <w:szCs w:val="24"/>
+        </w:rPr>
+        <w:t>, our new system can prevent that from happening.</w:t>
+      </w:r>
+      <w:r>
+        <w:rPr>
+          <w:rFonts w:ascii="Times New Roman" w:hAnsi="Times New Roman" w:cs="Times New Roman"/>
+          <w:sz w:val="24"/>
+          <w:szCs w:val="24"/>
+        </w:rPr>
         <w:t xml:space="preserve"> </w:t>
       </w:r>
       <w:r>
@@ -970,79 +1002,23 @@
           <w:sz w:val="24"/>
           <w:szCs w:val="24"/>
         </w:rPr>
-        <w:t>Another advantage of this application is that its users would be</w:t>
-      </w:r>
-      <w:r>
-        <w:rPr>
-          <w:rFonts w:ascii="Times New Roman" w:hAnsi="Times New Roman" w:cs="Times New Roman"/>
-          <w:sz w:val="24"/>
-          <w:szCs w:val="24"/>
-        </w:rPr>
-        <w:t xml:space="preserve"> able to add items </w:t>
-      </w:r>
-      <w:r>
-        <w:rPr>
-          <w:rFonts w:ascii="Times New Roman" w:hAnsi="Times New Roman" w:cs="Times New Roman"/>
-          <w:sz w:val="24"/>
-          <w:szCs w:val="24"/>
-        </w:rPr>
-        <w:t xml:space="preserve">at </w:t>
-      </w:r>
-      <w:r>
-        <w:rPr>
-          <w:rFonts w:ascii="Times New Roman" w:hAnsi="Times New Roman" w:cs="Times New Roman"/>
-          <w:sz w:val="24"/>
-          <w:szCs w:val="24"/>
-        </w:rPr>
-        <w:t>any time or pla</w:t>
-      </w:r>
-      <w:r>
-        <w:rPr>
-          <w:rFonts w:ascii="Times New Roman" w:hAnsi="Times New Roman" w:cs="Times New Roman"/>
-          <w:sz w:val="24"/>
-          <w:szCs w:val="24"/>
-        </w:rPr>
-        <w:t xml:space="preserve">ce </w:t>
-      </w:r>
-      <w:r>
-        <w:rPr>
-          <w:rFonts w:ascii="Times New Roman" w:hAnsi="Times New Roman" w:cs="Times New Roman"/>
-          <w:sz w:val="24"/>
-          <w:szCs w:val="24"/>
-        </w:rPr>
-        <w:t>via the</w:t>
-      </w:r>
-      <w:r>
-        <w:rPr>
-          <w:rFonts w:ascii="Times New Roman" w:hAnsi="Times New Roman" w:cs="Times New Roman"/>
-          <w:sz w:val="24"/>
-          <w:szCs w:val="24"/>
-        </w:rPr>
-        <w:t xml:space="preserve"> internet</w:t>
-      </w:r>
-      <w:r>
-        <w:rPr>
-          <w:rFonts w:ascii="Times New Roman" w:hAnsi="Times New Roman" w:cs="Times New Roman"/>
-          <w:sz w:val="24"/>
-          <w:szCs w:val="24"/>
-        </w:rPr>
-        <w:t xml:space="preserve"> on a mobile web application that can make use of the Android bar code scanner. </w:t>
-      </w:r>
-      <w:r>
-        <w:rPr>
-          <w:rFonts w:ascii="Times New Roman" w:hAnsi="Times New Roman" w:cs="Times New Roman"/>
-          <w:sz w:val="24"/>
-          <w:szCs w:val="24"/>
-        </w:rPr>
-        <w:t xml:space="preserve"> </w:t>
-      </w:r>
-      <w:r>
-        <w:rPr>
-          <w:rFonts w:ascii="Times New Roman" w:hAnsi="Times New Roman" w:cs="Times New Roman"/>
-          <w:sz w:val="24"/>
-          <w:szCs w:val="24"/>
-        </w:rPr>
-        <w:t xml:space="preserve">Gift registration systems exist to help guest shop for people’s events and parties, but they do not usually show what gifts have already been purchased.  Those systems are also only designed around use in a single store.  Our idea is store independent.  </w:t>
+        <w:t>Previous</w:t>
+      </w:r>
+      <w:r>
+        <w:rPr>
+          <w:rFonts w:ascii="Times New Roman" w:hAnsi="Times New Roman" w:cs="Times New Roman"/>
+          <w:sz w:val="24"/>
+          <w:szCs w:val="24"/>
+        </w:rPr>
+        <w:t xml:space="preserve"> systems are also only designed around use in a single store.  </w:t>
+      </w:r>
+      <w:r>
+        <w:rPr>
+          <w:rFonts w:ascii="Times New Roman" w:hAnsi="Times New Roman" w:cs="Times New Roman"/>
+          <w:sz w:val="24"/>
+          <w:szCs w:val="24"/>
+        </w:rPr>
+        <w:t>Our idea is store independent, so the users are not limited in what they gifts they can specify they want.</w:t>
       </w:r>
     </w:p>
     <w:p>
@@ -1055,8 +1031,6 @@
           <w:szCs w:val="24"/>
         </w:rPr>
       </w:pPr>
-      <w:bookmarkStart w:id="0" w:name="_GoBack"/>
-      <w:bookmarkEnd w:id="0"/>
     </w:p>
     <w:p>
       <w:pPr>
@@ -1092,8 +1066,329 @@
           <w:szCs w:val="24"/>
         </w:rPr>
         <w:tab/>
-        <w:t>A user creates an event such as their birthday. The user then adds items they would like to receive and invites people to the event. Those users who were invited will confirm that they are coming and check off items from the gift list they have purchased.</w:t>
-      </w:r>
+      </w:r>
+      <w:r>
+        <w:rPr>
+          <w:rFonts w:ascii="Times New Roman" w:hAnsi="Times New Roman" w:cs="Times New Roman"/>
+          <w:sz w:val="24"/>
+          <w:szCs w:val="24"/>
+        </w:rPr>
+        <w:t xml:space="preserve">Say, for instance, a user’s birthday is going to happen soon. </w:t>
+      </w:r>
+      <w:r>
+        <w:rPr>
+          <w:rFonts w:ascii="Times New Roman" w:hAnsi="Times New Roman" w:cs="Times New Roman"/>
+          <w:sz w:val="24"/>
+          <w:szCs w:val="24"/>
+        </w:rPr>
+        <w:t>If a</w:t>
+      </w:r>
+      <w:r>
+        <w:rPr>
+          <w:rFonts w:ascii="Times New Roman" w:hAnsi="Times New Roman" w:cs="Times New Roman"/>
+          <w:sz w:val="24"/>
+          <w:szCs w:val="24"/>
+        </w:rPr>
+        <w:t xml:space="preserve"> user</w:t>
+      </w:r>
+      <w:r>
+        <w:rPr>
+          <w:rFonts w:ascii="Times New Roman" w:hAnsi="Times New Roman" w:cs="Times New Roman"/>
+          <w:sz w:val="24"/>
+          <w:szCs w:val="24"/>
+        </w:rPr>
+        <w:t xml:space="preserve"> wanted to </w:t>
+      </w:r>
+      <w:r>
+        <w:rPr>
+          <w:rFonts w:ascii="Times New Roman" w:hAnsi="Times New Roman" w:cs="Times New Roman"/>
+          <w:sz w:val="24"/>
+          <w:szCs w:val="24"/>
+        </w:rPr>
+        <w:t>create a gift registry for h</w:t>
+      </w:r>
+      <w:r>
+        <w:rPr>
+          <w:rFonts w:ascii="Times New Roman" w:hAnsi="Times New Roman" w:cs="Times New Roman"/>
+          <w:sz w:val="24"/>
+          <w:szCs w:val="24"/>
+        </w:rPr>
+        <w:t>is</w:t>
+      </w:r>
+      <w:r>
+        <w:rPr>
+          <w:rFonts w:ascii="Times New Roman" w:hAnsi="Times New Roman" w:cs="Times New Roman"/>
+          <w:sz w:val="24"/>
+          <w:szCs w:val="24"/>
+        </w:rPr>
+        <w:t xml:space="preserve"> or her birthday</w:t>
+      </w:r>
+      <w:r>
+        <w:rPr>
+          <w:rFonts w:ascii="Times New Roman" w:hAnsi="Times New Roman" w:cs="Times New Roman"/>
+          <w:sz w:val="24"/>
+          <w:szCs w:val="24"/>
+        </w:rPr>
+        <w:t>, then he or she could use our Gift Registry application</w:t>
+      </w:r>
+      <w:r>
+        <w:rPr>
+          <w:rFonts w:ascii="Times New Roman" w:hAnsi="Times New Roman" w:cs="Times New Roman"/>
+          <w:sz w:val="24"/>
+          <w:szCs w:val="24"/>
+        </w:rPr>
+        <w:t>. First, he or she</w:t>
+      </w:r>
+      <w:r>
+        <w:rPr>
+          <w:rFonts w:ascii="Times New Roman" w:hAnsi="Times New Roman" w:cs="Times New Roman"/>
+          <w:sz w:val="24"/>
+          <w:szCs w:val="24"/>
+        </w:rPr>
+        <w:t xml:space="preserve"> </w:t>
+      </w:r>
+      <w:r>
+        <w:rPr>
+          <w:rFonts w:ascii="Times New Roman" w:hAnsi="Times New Roman" w:cs="Times New Roman"/>
+          <w:sz w:val="24"/>
+          <w:szCs w:val="24"/>
+        </w:rPr>
+        <w:t>would create</w:t>
+      </w:r>
+      <w:r>
+        <w:rPr>
+          <w:rFonts w:ascii="Times New Roman" w:hAnsi="Times New Roman" w:cs="Times New Roman"/>
+          <w:sz w:val="24"/>
+          <w:szCs w:val="24"/>
+        </w:rPr>
+        <w:t xml:space="preserve"> an event </w:t>
+      </w:r>
+      <w:r>
+        <w:rPr>
+          <w:rFonts w:ascii="Times New Roman" w:hAnsi="Times New Roman" w:cs="Times New Roman"/>
+          <w:sz w:val="24"/>
+          <w:szCs w:val="24"/>
+        </w:rPr>
+        <w:t xml:space="preserve">and name it </w:t>
+      </w:r>
+      <w:r>
+        <w:rPr>
+          <w:rFonts w:ascii="Times New Roman" w:hAnsi="Times New Roman" w:cs="Times New Roman"/>
+          <w:sz w:val="24"/>
+          <w:szCs w:val="24"/>
+        </w:rPr>
+        <w:t xml:space="preserve">birthday. </w:t>
+      </w:r>
+      <w:r>
+        <w:rPr>
+          <w:rFonts w:ascii="Times New Roman" w:hAnsi="Times New Roman" w:cs="Times New Roman"/>
+          <w:sz w:val="24"/>
+          <w:szCs w:val="24"/>
+        </w:rPr>
+        <w:t>The user could specify a location to host his or her birthday</w:t>
+      </w:r>
+      <w:r>
+        <w:rPr>
+          <w:rFonts w:ascii="Times New Roman" w:hAnsi="Times New Roman" w:cs="Times New Roman"/>
+          <w:sz w:val="24"/>
+          <w:szCs w:val="24"/>
+        </w:rPr>
+        <w:t xml:space="preserve"> and when it would occur</w:t>
+      </w:r>
+      <w:r>
+        <w:rPr>
+          <w:rFonts w:ascii="Times New Roman" w:hAnsi="Times New Roman" w:cs="Times New Roman"/>
+          <w:sz w:val="24"/>
+          <w:szCs w:val="24"/>
+        </w:rPr>
+        <w:t xml:space="preserve">. </w:t>
+      </w:r>
+      <w:r>
+        <w:rPr>
+          <w:rFonts w:ascii="Times New Roman" w:hAnsi="Times New Roman" w:cs="Times New Roman"/>
+          <w:sz w:val="24"/>
+          <w:szCs w:val="24"/>
+        </w:rPr>
+        <w:t xml:space="preserve">The </w:t>
+      </w:r>
+      <w:r>
+        <w:rPr>
+          <w:rFonts w:ascii="Times New Roman" w:hAnsi="Times New Roman" w:cs="Times New Roman"/>
+          <w:sz w:val="24"/>
+          <w:szCs w:val="24"/>
+        </w:rPr>
+        <w:t>user</w:t>
+      </w:r>
+      <w:r>
+        <w:rPr>
+          <w:rFonts w:ascii="Times New Roman" w:hAnsi="Times New Roman" w:cs="Times New Roman"/>
+          <w:sz w:val="24"/>
+          <w:szCs w:val="24"/>
+        </w:rPr>
+        <w:t xml:space="preserve"> would</w:t>
+      </w:r>
+      <w:r>
+        <w:rPr>
+          <w:rFonts w:ascii="Times New Roman" w:hAnsi="Times New Roman" w:cs="Times New Roman"/>
+          <w:sz w:val="24"/>
+          <w:szCs w:val="24"/>
+        </w:rPr>
+        <w:t xml:space="preserve"> then add</w:t>
+      </w:r>
+      <w:r>
+        <w:rPr>
+          <w:rFonts w:ascii="Times New Roman" w:hAnsi="Times New Roman" w:cs="Times New Roman"/>
+          <w:sz w:val="24"/>
+          <w:szCs w:val="24"/>
+        </w:rPr>
+        <w:t xml:space="preserve"> items they would like to receive </w:t>
+      </w:r>
+      <w:r>
+        <w:rPr>
+          <w:rFonts w:ascii="Times New Roman" w:hAnsi="Times New Roman" w:cs="Times New Roman"/>
+          <w:sz w:val="24"/>
+          <w:szCs w:val="24"/>
+        </w:rPr>
+        <w:t xml:space="preserve">by scanning their barcodes </w:t>
+      </w:r>
+      <w:r>
+        <w:rPr>
+          <w:rFonts w:ascii="Times New Roman" w:hAnsi="Times New Roman" w:cs="Times New Roman"/>
+          <w:sz w:val="24"/>
+          <w:szCs w:val="24"/>
+        </w:rPr>
+        <w:t xml:space="preserve">and </w:t>
+      </w:r>
+      <w:r>
+        <w:rPr>
+          <w:rFonts w:ascii="Times New Roman" w:hAnsi="Times New Roman" w:cs="Times New Roman"/>
+          <w:sz w:val="24"/>
+          <w:szCs w:val="24"/>
+        </w:rPr>
+        <w:t xml:space="preserve">would then </w:t>
+      </w:r>
+      <w:r>
+        <w:rPr>
+          <w:rFonts w:ascii="Times New Roman" w:hAnsi="Times New Roman" w:cs="Times New Roman"/>
+          <w:sz w:val="24"/>
+          <w:szCs w:val="24"/>
+        </w:rPr>
+        <w:t>invite</w:t>
+      </w:r>
+      <w:r>
+        <w:rPr>
+          <w:rFonts w:ascii="Times New Roman" w:hAnsi="Times New Roman" w:cs="Times New Roman"/>
+          <w:sz w:val="24"/>
+          <w:szCs w:val="24"/>
+        </w:rPr>
+        <w:t xml:space="preserve"> people to the event. Those users who were invited will confirm </w:t>
+      </w:r>
+      <w:r>
+        <w:rPr>
+          <w:rFonts w:ascii="Times New Roman" w:hAnsi="Times New Roman" w:cs="Times New Roman"/>
+          <w:sz w:val="24"/>
+          <w:szCs w:val="24"/>
+        </w:rPr>
+        <w:t xml:space="preserve">whether or not </w:t>
+      </w:r>
+      <w:r>
+        <w:rPr>
+          <w:rFonts w:ascii="Times New Roman" w:hAnsi="Times New Roman" w:cs="Times New Roman"/>
+          <w:sz w:val="24"/>
+          <w:szCs w:val="24"/>
+        </w:rPr>
+        <w:t xml:space="preserve">they </w:t>
+      </w:r>
+      <w:r>
+        <w:rPr>
+          <w:rFonts w:ascii="Times New Roman" w:hAnsi="Times New Roman" w:cs="Times New Roman"/>
+          <w:sz w:val="24"/>
+          <w:szCs w:val="24"/>
+        </w:rPr>
+        <w:t>can come</w:t>
+      </w:r>
+      <w:r>
+        <w:rPr>
+          <w:rFonts w:ascii="Times New Roman" w:hAnsi="Times New Roman" w:cs="Times New Roman"/>
+          <w:sz w:val="24"/>
+          <w:szCs w:val="24"/>
+        </w:rPr>
+        <w:t xml:space="preserve"> and check off items from the gift list they have purchased.</w:t>
+      </w:r>
+      <w:r>
+        <w:rPr>
+          <w:rFonts w:ascii="Times New Roman" w:hAnsi="Times New Roman" w:cs="Times New Roman"/>
+          <w:sz w:val="24"/>
+          <w:szCs w:val="24"/>
+        </w:rPr>
+        <w:t xml:space="preserve"> </w:t>
+      </w:r>
+      <w:r>
+        <w:rPr>
+          <w:rFonts w:ascii="Times New Roman" w:hAnsi="Times New Roman" w:cs="Times New Roman"/>
+          <w:sz w:val="24"/>
+          <w:szCs w:val="24"/>
+        </w:rPr>
+        <w:t xml:space="preserve">They do not necessarily have to come to the event </w:t>
+      </w:r>
+      <w:r>
+        <w:rPr>
+          <w:rFonts w:ascii="Times New Roman" w:hAnsi="Times New Roman" w:cs="Times New Roman"/>
+          <w:sz w:val="24"/>
+          <w:szCs w:val="24"/>
+        </w:rPr>
+        <w:t xml:space="preserve">in order </w:t>
+      </w:r>
+      <w:r>
+        <w:rPr>
+          <w:rFonts w:ascii="Times New Roman" w:hAnsi="Times New Roman" w:cs="Times New Roman"/>
+          <w:sz w:val="24"/>
+          <w:szCs w:val="24"/>
+        </w:rPr>
+        <w:t xml:space="preserve">to purchase presents. </w:t>
+      </w:r>
+      <w:r>
+        <w:rPr>
+          <w:rFonts w:ascii="Times New Roman" w:hAnsi="Times New Roman" w:cs="Times New Roman"/>
+          <w:sz w:val="24"/>
+          <w:szCs w:val="24"/>
+        </w:rPr>
+        <w:t>The users who were invited can also say they aren’t coming if they</w:t>
+      </w:r>
+      <w:r>
+        <w:rPr>
+          <w:rFonts w:ascii="Times New Roman" w:hAnsi="Times New Roman" w:cs="Times New Roman"/>
+          <w:sz w:val="24"/>
+          <w:szCs w:val="24"/>
+        </w:rPr>
+        <w:t xml:space="preserve"> later discover that</w:t>
+      </w:r>
+      <w:r>
+        <w:rPr>
+          <w:rFonts w:ascii="Times New Roman" w:hAnsi="Times New Roman" w:cs="Times New Roman"/>
+          <w:sz w:val="24"/>
+          <w:szCs w:val="24"/>
+        </w:rPr>
+        <w:t xml:space="preserve"> they</w:t>
+      </w:r>
+      <w:r>
+        <w:rPr>
+          <w:rFonts w:ascii="Times New Roman" w:hAnsi="Times New Roman" w:cs="Times New Roman"/>
+          <w:sz w:val="24"/>
+          <w:szCs w:val="24"/>
+        </w:rPr>
+        <w:t xml:space="preserve"> are unable to attend. After the event has </w:t>
+      </w:r>
+      <w:r>
+        <w:rPr>
+          <w:rFonts w:ascii="Times New Roman" w:hAnsi="Times New Roman" w:cs="Times New Roman"/>
+          <w:sz w:val="24"/>
+          <w:szCs w:val="24"/>
+        </w:rPr>
+        <w:t>happened, it would be added to an old event archive.</w:t>
+      </w:r>
+      <w:bookmarkStart w:id="0" w:name="_GoBack"/>
+      <w:bookmarkEnd w:id="0"/>
     </w:p>
     <w:sectPr>
       <w:pgSz w:w="12240" w:h="15840"/>

</xml_diff>